<commit_message>
feat(ajustes na pontuação da arma radiante)
</commit_message>
<xml_diff>
--- a/3d&t-Omega.docx
+++ b/3d&t-Omega.docx
@@ -14604,7 +14604,7 @@
           <w:b/>
           <w:highlight w:val="none"/>
         </w:rPr>
-        <w:t xml:space="preserve">Assassina (20 PE’s):</w:t>
+        <w:t xml:space="preserve">Assassina (25 PE’s):</w:t>
       </w:r>
       <w:r>
         <w:rPr>
@@ -14682,7 +14682,7 @@
           <w:b/>
           <w:highlight w:val="none"/>
         </w:rPr>
-        <w:t xml:space="preserve">Radiante (30 PE’S): </w:t>
+        <w:t xml:space="preserve">Radiante (50 PE’S): </w:t>
       </w:r>
       <w:r>
         <w:rPr>
@@ -14725,7 +14725,7 @@
           <w:b/>
           <w:highlight w:val="none"/>
         </w:rPr>
-        <w:t xml:space="preserve">Veloz (5 PE’s):</w:t>
+        <w:t xml:space="preserve">Veloz (10 PE’s):</w:t>
       </w:r>
       <w:r>
         <w:rPr>

</xml_diff>